<commit_message>
SV week 4 work
</commit_message>
<xml_diff>
--- a/documents/mongo/MongoDB Collections.docx
+++ b/documents/mongo/MongoDB Collections.docx
@@ -16,15 +16,7 @@
         </w:numPr>
       </w:pPr>
       <w:r>
-        <w:t xml:space="preserve">users – stores user details including </w:t>
-      </w:r>
-      <w:proofErr w:type="spellStart"/>
-      <w:r>
-        <w:t>userid</w:t>
-      </w:r>
-      <w:proofErr w:type="spellEnd"/>
-      <w:r>
-        <w:t xml:space="preserve"> and password.</w:t>
+        <w:t>users – stores user details including userid and password.</w:t>
       </w:r>
     </w:p>
     <w:p>
@@ -41,19 +33,7 @@
       </w:pPr>
       <w:r>
         <w:tab/>
-      </w:r>
-      <w:proofErr w:type="spellStart"/>
-      <w:proofErr w:type="gramStart"/>
-      <w:r>
-        <w:t>userid</w:t>
-      </w:r>
-      <w:proofErr w:type="spellEnd"/>
-      <w:r>
-        <w:t xml:space="preserve"> :</w:t>
-      </w:r>
-      <w:proofErr w:type="gramEnd"/>
-      <w:r>
-        <w:t xml:space="preserve"> “”,</w:t>
+        <w:t>userid : “”,</w:t>
       </w:r>
     </w:p>
     <w:p>
@@ -62,14 +42,7 @@
       </w:pPr>
       <w:r>
         <w:tab/>
-      </w:r>
-      <w:proofErr w:type="gramStart"/>
-      <w:r>
-        <w:t>password :</w:t>
-      </w:r>
-      <w:proofErr w:type="gramEnd"/>
-      <w:r>
-        <w:t xml:space="preserve"> “”,</w:t>
+        <w:t>password : “”,</w:t>
       </w:r>
     </w:p>
     <w:p>
@@ -78,14 +51,7 @@
       </w:pPr>
       <w:r>
         <w:tab/>
-      </w:r>
-      <w:proofErr w:type="gramStart"/>
-      <w:r>
-        <w:t>email :</w:t>
-      </w:r>
-      <w:proofErr w:type="gramEnd"/>
-      <w:r>
-        <w:t xml:space="preserve"> “”,</w:t>
+        <w:t>email : “”,</w:t>
       </w:r>
     </w:p>
     <w:p>
@@ -95,13 +61,126 @@
       <w:r>
         <w:tab/>
         <w:t>name : “”</w:t>
+      </w:r>
+    </w:p>
+    <w:p>
+      <w:pPr>
+        <w:ind w:left="720"/>
+      </w:pPr>
+      <w:r>
+        <w:t>}</w:t>
+      </w:r>
+    </w:p>
+    <w:p>
+      <w:pPr>
+        <w:pStyle w:val="ListParagraph"/>
+        <w:numPr>
+          <w:ilvl w:val="0"/>
+          <w:numId w:val="1"/>
+        </w:numPr>
+      </w:pPr>
+      <w:r>
+        <w:t>products – stores details of products</w:t>
+      </w:r>
+    </w:p>
+    <w:p>
+      <w:pPr>
+        <w:ind w:left="360" w:firstLine="360"/>
+      </w:pPr>
+      <w:r>
+        <w:t>{</w:t>
+      </w:r>
+    </w:p>
+    <w:p>
+      <w:pPr>
+        <w:ind w:left="360"/>
+      </w:pPr>
+      <w:r>
+        <w:t xml:space="preserve">   </w:t>
+      </w:r>
+      <w:r>
+        <w:tab/>
+      </w:r>
+      <w:r>
+        <w:tab/>
+      </w:r>
+      <w:r>
+        <w:t>"productid" : "smo</w:t>
+      </w:r>
+      <w:r>
+        <w:t>o</w:t>
       </w:r>
       <w:bookmarkStart w:id="0" w:name="_GoBack"/>
       <w:bookmarkEnd w:id="0"/>
-    </w:p>
-    <w:p>
-      <w:pPr>
-        <w:ind w:left="720"/>
+      <w:r>
+        <w:t>thy_coffee",</w:t>
+      </w:r>
+    </w:p>
+    <w:p>
+      <w:pPr>
+        <w:ind w:left="360"/>
+      </w:pPr>
+      <w:r>
+        <w:t xml:space="preserve">    </w:t>
+      </w:r>
+      <w:r>
+        <w:tab/>
+      </w:r>
+      <w:r>
+        <w:tab/>
+      </w:r>
+      <w:r>
+        <w:t>"name" : "smoothy coffee",</w:t>
+      </w:r>
+    </w:p>
+    <w:p>
+      <w:pPr>
+        <w:ind w:left="360" w:firstLine="360"/>
+      </w:pPr>
+      <w:r>
+        <w:t xml:space="preserve">    </w:t>
+      </w:r>
+      <w:r>
+        <w:tab/>
+      </w:r>
+      <w:r>
+        <w:t>"type" : "coffee",</w:t>
+      </w:r>
+    </w:p>
+    <w:p>
+      <w:pPr>
+        <w:ind w:left="360"/>
+      </w:pPr>
+      <w:r>
+        <w:t xml:space="preserve">    </w:t>
+      </w:r>
+      <w:r>
+        <w:tab/>
+      </w:r>
+      <w:r>
+        <w:tab/>
+      </w:r>
+      <w:r>
+        <w:t>"description" : "amazingly smooth coffee",</w:t>
+      </w:r>
+    </w:p>
+    <w:p>
+      <w:pPr>
+        <w:ind w:left="360" w:firstLine="360"/>
+      </w:pPr>
+      <w:r>
+        <w:t xml:space="preserve">    </w:t>
+      </w:r>
+      <w:r>
+        <w:tab/>
+      </w:r>
+      <w:r>
+        <w:t>"price" : 15.99</w:t>
+      </w:r>
+    </w:p>
+    <w:p>
+      <w:pPr>
+        <w:ind w:left="360" w:firstLine="360"/>
       </w:pPr>
       <w:r>
         <w:t>}</w:t>
@@ -122,7 +201,7 @@
   <w:abstractNum w:abstractNumId="0" w15:restartNumberingAfterBreak="0">
     <w:nsid w:val="05327395"/>
     <w:multiLevelType w:val="hybridMultilevel"/>
-    <w:tmpl w:val="E668A144"/>
+    <w:tmpl w:val="0F50B89E"/>
     <w:lvl w:ilvl="0" w:tplc="0409000F">
       <w:start w:val="1"/>
       <w:numFmt w:val="decimal"/>

</xml_diff>

<commit_message>
SV week 4 updates
</commit_message>
<xml_diff>
--- a/documents/mongo/MongoDB Collections.docx
+++ b/documents/mongo/MongoDB Collections.docx
@@ -16,7 +16,15 @@
         </w:numPr>
       </w:pPr>
       <w:r>
-        <w:t>users – stores user details including userid and password.</w:t>
+        <w:t xml:space="preserve">users – stores user details including </w:t>
+      </w:r>
+      <w:proofErr w:type="spellStart"/>
+      <w:r>
+        <w:t>userid</w:t>
+      </w:r>
+      <w:proofErr w:type="spellEnd"/>
+      <w:r>
+        <w:t xml:space="preserve"> and password.</w:t>
       </w:r>
     </w:p>
     <w:p>
@@ -33,7 +41,19 @@
       </w:pPr>
       <w:r>
         <w:tab/>
-        <w:t>userid : “”,</w:t>
+      </w:r>
+      <w:proofErr w:type="spellStart"/>
+      <w:proofErr w:type="gramStart"/>
+      <w:r>
+        <w:t>userid</w:t>
+      </w:r>
+      <w:proofErr w:type="spellEnd"/>
+      <w:r>
+        <w:t xml:space="preserve"> :</w:t>
+      </w:r>
+      <w:proofErr w:type="gramEnd"/>
+      <w:r>
+        <w:t xml:space="preserve"> “”,</w:t>
       </w:r>
     </w:p>
     <w:p>
@@ -42,7 +62,14 @@
       </w:pPr>
       <w:r>
         <w:tab/>
-        <w:t>password : “”,</w:t>
+      </w:r>
+      <w:proofErr w:type="gramStart"/>
+      <w:r>
+        <w:t>password :</w:t>
+      </w:r>
+      <w:proofErr w:type="gramEnd"/>
+      <w:r>
+        <w:t xml:space="preserve"> “”,</w:t>
       </w:r>
     </w:p>
     <w:p>
@@ -51,7 +78,14 @@
       </w:pPr>
       <w:r>
         <w:tab/>
-        <w:t>email : “”,</w:t>
+      </w:r>
+      <w:proofErr w:type="gramStart"/>
+      <w:r>
+        <w:t>email :</w:t>
+      </w:r>
+      <w:proofErr w:type="gramEnd"/>
+      <w:r>
+        <w:t xml:space="preserve"> “”,</w:t>
       </w:r>
     </w:p>
     <w:p>
@@ -60,7 +94,14 @@
       </w:pPr>
       <w:r>
         <w:tab/>
-        <w:t>name : “”</w:t>
+      </w:r>
+      <w:proofErr w:type="gramStart"/>
+      <w:r>
+        <w:t>name :</w:t>
+      </w:r>
+      <w:proofErr w:type="gramEnd"/>
+      <w:r>
+        <w:t xml:space="preserve"> “”</w:t>
       </w:r>
     </w:p>
     <w:p>
@@ -80,7 +121,7 @@
         </w:numPr>
       </w:pPr>
       <w:r>
-        <w:t>products – stores details of products</w:t>
+        <w:t>tea – stores details of tea</w:t>
       </w:r>
     </w:p>
     <w:p>
@@ -93,95 +134,310 @@
     </w:p>
     <w:p>
       <w:pPr>
-        <w:ind w:left="360"/>
-      </w:pPr>
-      <w:r>
-        <w:t xml:space="preserve">   </w:t>
-      </w:r>
-      <w:r>
-        <w:tab/>
-      </w:r>
-      <w:r>
-        <w:tab/>
-      </w:r>
-      <w:r>
-        <w:t>"productid" : "smo</w:t>
-      </w:r>
-      <w:r>
-        <w:t>o</w:t>
+        <w:ind w:left="360" w:firstLine="360"/>
+      </w:pPr>
+      <w:r>
+        <w:t xml:space="preserve">    "category": "tea",</w:t>
+      </w:r>
+    </w:p>
+    <w:p>
+      <w:pPr>
+        <w:ind w:left="360" w:firstLine="360"/>
+      </w:pPr>
+      <w:r>
+        <w:t xml:space="preserve">    "price": 50,</w:t>
+      </w:r>
+    </w:p>
+    <w:p>
+      <w:pPr>
+        <w:ind w:left="360" w:firstLine="360"/>
+      </w:pPr>
+      <w:r>
+        <w:t xml:space="preserve">    "count": 12,</w:t>
+      </w:r>
+    </w:p>
+    <w:p>
+      <w:pPr>
+        <w:ind w:left="360" w:firstLine="360"/>
+      </w:pPr>
+      <w:r>
+        <w:t xml:space="preserve">    "</w:t>
+      </w:r>
+      <w:proofErr w:type="spellStart"/>
+      <w:r>
+        <w:t>item_id</w:t>
+      </w:r>
+      <w:proofErr w:type="spellEnd"/>
+      <w:r>
+        <w:t>": "tea_1",</w:t>
+      </w:r>
+    </w:p>
+    <w:p>
+      <w:pPr>
+        <w:ind w:left="360" w:firstLine="360"/>
+      </w:pPr>
+      <w:r>
+        <w:t xml:space="preserve">    "name": "</w:t>
+      </w:r>
+      <w:proofErr w:type="spellStart"/>
+      <w:r>
+        <w:t>Teavana</w:t>
+      </w:r>
+      <w:proofErr w:type="spellEnd"/>
+      <w:r>
+        <w:t xml:space="preserve"> Peach Tranquility Full-Leaf Sachets",</w:t>
+      </w:r>
+    </w:p>
+    <w:p>
+      <w:pPr>
+        <w:ind w:left="360" w:firstLine="360"/>
+      </w:pPr>
+      <w:r>
+        <w:t xml:space="preserve">    "brand": "</w:t>
+      </w:r>
+      <w:proofErr w:type="spellStart"/>
+      <w:r>
+        <w:t>tazo</w:t>
+      </w:r>
+      <w:proofErr w:type="spellEnd"/>
+      <w:r>
+        <w:t>",</w:t>
+      </w:r>
+    </w:p>
+    <w:p>
+      <w:pPr>
+        <w:ind w:left="360" w:firstLine="360"/>
+      </w:pPr>
+      <w:r>
+        <w:t xml:space="preserve">    "type": "ice tea",</w:t>
+      </w:r>
+    </w:p>
+    <w:p>
+      <w:pPr>
+        <w:ind w:left="360" w:firstLine="360"/>
+      </w:pPr>
+      <w:r>
+        <w:t xml:space="preserve">    "</w:t>
+      </w:r>
+      <w:proofErr w:type="spellStart"/>
+      <w:r>
+        <w:t>tea_form</w:t>
+      </w:r>
+      <w:proofErr w:type="spellEnd"/>
+      <w:r>
+        <w:t>": "K-Cup Pods"</w:t>
+      </w:r>
+    </w:p>
+    <w:p>
+      <w:pPr>
+        <w:ind w:left="360" w:firstLine="360"/>
+      </w:pPr>
+      <w:r>
+        <w:t xml:space="preserve">  }</w:t>
+      </w:r>
+    </w:p>
+    <w:p>
+      <w:pPr>
+        <w:pStyle w:val="ListParagraph"/>
+        <w:numPr>
+          <w:ilvl w:val="0"/>
+          <w:numId w:val="1"/>
+        </w:numPr>
+      </w:pPr>
+      <w:r>
+        <w:t>coffee – stores details of coffee</w:t>
+      </w:r>
+    </w:p>
+    <w:p>
+      <w:pPr>
+        <w:ind w:left="720"/>
+      </w:pPr>
+      <w:r>
+        <w:t>{</w:t>
+      </w:r>
+    </w:p>
+    <w:p>
+      <w:pPr>
+        <w:ind w:left="720"/>
+      </w:pPr>
+      <w:r>
+        <w:t xml:space="preserve">    "region": "multi",</w:t>
+      </w:r>
+    </w:p>
+    <w:p>
+      <w:pPr>
+        <w:ind w:left="720"/>
+      </w:pPr>
+      <w:r>
+        <w:t xml:space="preserve">    "category": "coffee",</w:t>
+      </w:r>
+    </w:p>
+    <w:p>
+      <w:pPr>
+        <w:ind w:left="720"/>
+      </w:pPr>
+      <w:r>
+        <w:t xml:space="preserve">    "price": 50,</w:t>
+      </w:r>
+    </w:p>
+    <w:p>
+      <w:pPr>
+        <w:ind w:left="720"/>
+      </w:pPr>
+      <w:r>
+        <w:t xml:space="preserve">    "</w:t>
+      </w:r>
+      <w:proofErr w:type="spellStart"/>
+      <w:r>
+        <w:t>item_id</w:t>
+      </w:r>
+      <w:proofErr w:type="spellEnd"/>
+      <w:r>
+        <w:t>": "coffee_2",</w:t>
+      </w:r>
+    </w:p>
+    <w:p>
+      <w:pPr>
+        <w:ind w:left="720"/>
+      </w:pPr>
+      <w:r>
+        <w:t xml:space="preserve">    "name": "3 Region Blend, Whole Bean",</w:t>
+      </w:r>
+    </w:p>
+    <w:p>
+      <w:pPr>
+        <w:ind w:left="720"/>
+      </w:pPr>
+      <w:r>
+        <w:t xml:space="preserve">    "flavor": "flavored",</w:t>
+      </w:r>
+    </w:p>
+    <w:p>
+      <w:pPr>
+        <w:ind w:left="720"/>
+      </w:pPr>
+      <w:r>
+        <w:t xml:space="preserve">    "quantity": 5,</w:t>
+      </w:r>
+    </w:p>
+    <w:p>
+      <w:pPr>
+        <w:ind w:left="720"/>
+      </w:pPr>
+      <w:r>
+        <w:t xml:space="preserve">    "roast": "medium",</w:t>
+      </w:r>
+    </w:p>
+    <w:p>
+      <w:pPr>
+        <w:ind w:left="720"/>
+      </w:pPr>
+      <w:r>
+        <w:lastRenderedPageBreak/>
+        <w:t xml:space="preserve">    "type": "regular"</w:t>
+      </w:r>
+    </w:p>
+    <w:p>
+      <w:pPr>
+        <w:ind w:left="720"/>
+      </w:pPr>
+      <w:r>
+        <w:t xml:space="preserve">  }</w:t>
+      </w:r>
+    </w:p>
+    <w:p>
+      <w:pPr>
+        <w:pStyle w:val="ListParagraph"/>
+        <w:numPr>
+          <w:ilvl w:val="0"/>
+          <w:numId w:val="1"/>
+        </w:numPr>
+      </w:pPr>
+      <w:r>
+        <w:t>drinkware</w:t>
+      </w:r>
+      <w:r>
+        <w:t xml:space="preserve"> – stores details of </w:t>
+      </w:r>
+      <w:proofErr w:type="spellStart"/>
+      <w:r>
+        <w:t>drinkwares</w:t>
+      </w:r>
+      <w:proofErr w:type="spellEnd"/>
+    </w:p>
+    <w:p>
+      <w:pPr>
+        <w:ind w:left="720"/>
+      </w:pPr>
+      <w:r>
+        <w:t>{</w:t>
+      </w:r>
+    </w:p>
+    <w:p>
+      <w:pPr>
+        <w:ind w:left="720"/>
+      </w:pPr>
+      <w:r>
+        <w:t xml:space="preserve">    "category": "drinkware",</w:t>
+      </w:r>
+    </w:p>
+    <w:p>
+      <w:pPr>
+        <w:ind w:left="720"/>
+      </w:pPr>
+      <w:r>
+        <w:t xml:space="preserve">    "price": 15.95,</w:t>
+      </w:r>
+    </w:p>
+    <w:p>
+      <w:pPr>
+        <w:ind w:left="720"/>
+      </w:pPr>
+      <w:r>
+        <w:t xml:space="preserve">    "</w:t>
+      </w:r>
+      <w:proofErr w:type="spellStart"/>
+      <w:r>
+        <w:t>item_id</w:t>
+      </w:r>
+      <w:proofErr w:type="spellEnd"/>
+      <w:r>
+        <w:t>": "drinkware_1",</w:t>
+      </w:r>
+    </w:p>
+    <w:p>
+      <w:pPr>
+        <w:ind w:left="720"/>
+      </w:pPr>
+      <w:r>
+        <w:t xml:space="preserve">    "name": "Spring Garden Traveler, 12 </w:t>
+      </w:r>
+      <w:proofErr w:type="spellStart"/>
+      <w:r>
+        <w:t>fl</w:t>
+      </w:r>
+      <w:proofErr w:type="spellEnd"/>
+      <w:r>
+        <w:t xml:space="preserve"> </w:t>
+      </w:r>
+      <w:proofErr w:type="spellStart"/>
+      <w:r>
+        <w:t>oz</w:t>
+      </w:r>
+      <w:proofErr w:type="spellEnd"/>
+      <w:r>
+        <w:t>"</w:t>
+      </w:r>
+    </w:p>
+    <w:p>
+      <w:pPr>
+        <w:ind w:left="720"/>
+      </w:pPr>
+      <w:r>
+        <w:t xml:space="preserve"> </w:t>
       </w:r>
       <w:bookmarkStart w:id="0" w:name="_GoBack"/>
       <w:bookmarkEnd w:id="0"/>
-      <w:r>
-        <w:t>thy_coffee",</w:t>
-      </w:r>
-    </w:p>
-    <w:p>
-      <w:pPr>
-        <w:ind w:left="360"/>
-      </w:pPr>
-      <w:r>
-        <w:t xml:space="preserve">    </w:t>
-      </w:r>
-      <w:r>
-        <w:tab/>
-      </w:r>
-      <w:r>
-        <w:tab/>
-      </w:r>
-      <w:r>
-        <w:t>"name" : "smoothy coffee",</w:t>
-      </w:r>
-    </w:p>
-    <w:p>
-      <w:pPr>
-        <w:ind w:left="360" w:firstLine="360"/>
-      </w:pPr>
-      <w:r>
-        <w:t xml:space="preserve">    </w:t>
-      </w:r>
-      <w:r>
-        <w:tab/>
-      </w:r>
-      <w:r>
-        <w:t>"type" : "coffee",</w:t>
-      </w:r>
-    </w:p>
-    <w:p>
-      <w:pPr>
-        <w:ind w:left="360"/>
-      </w:pPr>
-      <w:r>
-        <w:t xml:space="preserve">    </w:t>
-      </w:r>
-      <w:r>
-        <w:tab/>
-      </w:r>
-      <w:r>
-        <w:tab/>
-      </w:r>
-      <w:r>
-        <w:t>"description" : "amazingly smooth coffee",</w:t>
-      </w:r>
-    </w:p>
-    <w:p>
-      <w:pPr>
-        <w:ind w:left="360" w:firstLine="360"/>
-      </w:pPr>
-      <w:r>
-        <w:t xml:space="preserve">    </w:t>
-      </w:r>
-      <w:r>
-        <w:tab/>
-      </w:r>
-      <w:r>
-        <w:t>"price" : 15.99</w:t>
-      </w:r>
-    </w:p>
-    <w:p>
-      <w:pPr>
-        <w:ind w:left="360" w:firstLine="360"/>
-      </w:pPr>
       <w:r>
         <w:t>}</w:t>
       </w:r>
@@ -201,7 +457,7 @@
   <w:abstractNum w:abstractNumId="0" w15:restartNumberingAfterBreak="0">
     <w:nsid w:val="05327395"/>
     <w:multiLevelType w:val="hybridMultilevel"/>
-    <w:tmpl w:val="0F50B89E"/>
+    <w:tmpl w:val="E7A2EF9A"/>
     <w:lvl w:ilvl="0" w:tplc="0409000F">
       <w:start w:val="1"/>
       <w:numFmt w:val="decimal"/>

</xml_diff>

<commit_message>
updated document week 4
</commit_message>
<xml_diff>
--- a/documents/mongo/MongoDB Collections.docx
+++ b/documents/mongo/MongoDB Collections.docx
@@ -16,15 +16,7 @@
         </w:numPr>
       </w:pPr>
       <w:r>
-        <w:t xml:space="preserve">users – stores user details including </w:t>
-      </w:r>
-      <w:proofErr w:type="spellStart"/>
-      <w:r>
-        <w:t>userid</w:t>
-      </w:r>
-      <w:proofErr w:type="spellEnd"/>
-      <w:r>
-        <w:t xml:space="preserve"> and password.</w:t>
+        <w:t>users – stores user details including userid and password.</w:t>
       </w:r>
     </w:p>
     <w:p>
@@ -41,19 +33,7 @@
       </w:pPr>
       <w:r>
         <w:tab/>
-      </w:r>
-      <w:proofErr w:type="spellStart"/>
-      <w:proofErr w:type="gramStart"/>
-      <w:r>
-        <w:t>userid</w:t>
-      </w:r>
-      <w:proofErr w:type="spellEnd"/>
-      <w:r>
-        <w:t xml:space="preserve"> :</w:t>
-      </w:r>
-      <w:proofErr w:type="gramEnd"/>
-      <w:r>
-        <w:t xml:space="preserve"> “”,</w:t>
+        <w:t>userid : “”,</w:t>
       </w:r>
     </w:p>
     <w:p>
@@ -62,14 +42,7 @@
       </w:pPr>
       <w:r>
         <w:tab/>
-      </w:r>
-      <w:proofErr w:type="gramStart"/>
-      <w:r>
-        <w:t>password :</w:t>
-      </w:r>
-      <w:proofErr w:type="gramEnd"/>
-      <w:r>
-        <w:t xml:space="preserve"> “”,</w:t>
+        <w:t>password : “”,</w:t>
       </w:r>
     </w:p>
     <w:p>
@@ -78,14 +51,7 @@
       </w:pPr>
       <w:r>
         <w:tab/>
-      </w:r>
-      <w:proofErr w:type="gramStart"/>
-      <w:r>
-        <w:t>email :</w:t>
-      </w:r>
-      <w:proofErr w:type="gramEnd"/>
-      <w:r>
-        <w:t xml:space="preserve"> “”,</w:t>
+        <w:t>email : “”,</w:t>
       </w:r>
     </w:p>
     <w:p>
@@ -94,14 +60,7 @@
       </w:pPr>
       <w:r>
         <w:tab/>
-      </w:r>
-      <w:proofErr w:type="gramStart"/>
-      <w:r>
-        <w:t>name :</w:t>
-      </w:r>
-      <w:proofErr w:type="gramEnd"/>
-      <w:r>
-        <w:t xml:space="preserve"> “”</w:t>
+        <w:t>name : “”</w:t>
       </w:r>
     </w:p>
     <w:p>
@@ -161,15 +120,7 @@
         <w:ind w:left="360" w:firstLine="360"/>
       </w:pPr>
       <w:r>
-        <w:t xml:space="preserve">    "</w:t>
-      </w:r>
-      <w:proofErr w:type="spellStart"/>
-      <w:r>
-        <w:t>item_id</w:t>
-      </w:r>
-      <w:proofErr w:type="spellEnd"/>
-      <w:r>
-        <w:t>": "tea_1",</w:t>
+        <w:t xml:space="preserve">    "item_id": "tea_1",</w:t>
       </w:r>
     </w:p>
     <w:p>
@@ -177,15 +128,7 @@
         <w:ind w:left="360" w:firstLine="360"/>
       </w:pPr>
       <w:r>
-        <w:t xml:space="preserve">    "name": "</w:t>
-      </w:r>
-      <w:proofErr w:type="spellStart"/>
-      <w:r>
-        <w:t>Teavana</w:t>
-      </w:r>
-      <w:proofErr w:type="spellEnd"/>
-      <w:r>
-        <w:t xml:space="preserve"> Peach Tranquility Full-Leaf Sachets",</w:t>
+        <w:t xml:space="preserve">    "name": "Teavana Peach Tranquility Full-Leaf Sachets",</w:t>
       </w:r>
     </w:p>
     <w:p>
@@ -193,15 +136,7 @@
         <w:ind w:left="360" w:firstLine="360"/>
       </w:pPr>
       <w:r>
-        <w:t xml:space="preserve">    "brand": "</w:t>
-      </w:r>
-      <w:proofErr w:type="spellStart"/>
-      <w:r>
-        <w:t>tazo</w:t>
-      </w:r>
-      <w:proofErr w:type="spellEnd"/>
-      <w:r>
-        <w:t>",</w:t>
+        <w:t xml:space="preserve">    "brand": "tazo",</w:t>
       </w:r>
     </w:p>
     <w:p>
@@ -217,15 +152,7 @@
         <w:ind w:left="360" w:firstLine="360"/>
       </w:pPr>
       <w:r>
-        <w:t xml:space="preserve">    "</w:t>
-      </w:r>
-      <w:proofErr w:type="spellStart"/>
-      <w:r>
-        <w:t>tea_form</w:t>
-      </w:r>
-      <w:proofErr w:type="spellEnd"/>
-      <w:r>
-        <w:t>": "K-Cup Pods"</w:t>
+        <w:t xml:space="preserve">    "tea_form": "K-Cup Pods"</w:t>
       </w:r>
     </w:p>
     <w:p>
@@ -285,15 +212,7 @@
         <w:ind w:left="720"/>
       </w:pPr>
       <w:r>
-        <w:t xml:space="preserve">    "</w:t>
-      </w:r>
-      <w:proofErr w:type="spellStart"/>
-      <w:r>
-        <w:t>item_id</w:t>
-      </w:r>
-      <w:proofErr w:type="spellEnd"/>
-      <w:r>
-        <w:t>": "coffee_2",</w:t>
+        <w:t xml:space="preserve">    "item_id": "coffee_2",</w:t>
       </w:r>
     </w:p>
     <w:p>
@@ -354,16 +273,8 @@
         </w:numPr>
       </w:pPr>
       <w:r>
-        <w:t>drinkware</w:t>
-      </w:r>
-      <w:r>
-        <w:t xml:space="preserve"> – stores details of </w:t>
-      </w:r>
-      <w:proofErr w:type="spellStart"/>
-      <w:r>
-        <w:t>drinkwares</w:t>
-      </w:r>
-      <w:proofErr w:type="spellEnd"/>
+        <w:t>drinkware – stores details of drinkwares</w:t>
+      </w:r>
     </w:p>
     <w:p>
       <w:pPr>
@@ -394,51 +305,309 @@
         <w:ind w:left="720"/>
       </w:pPr>
       <w:r>
-        <w:t xml:space="preserve">    "</w:t>
-      </w:r>
-      <w:proofErr w:type="spellStart"/>
-      <w:r>
-        <w:t>item_id</w:t>
-      </w:r>
-      <w:proofErr w:type="spellEnd"/>
-      <w:r>
-        <w:t>": "drinkware_1",</w:t>
-      </w:r>
-    </w:p>
-    <w:p>
-      <w:pPr>
-        <w:ind w:left="720"/>
-      </w:pPr>
-      <w:r>
-        <w:t xml:space="preserve">    "name": "Spring Garden Traveler, 12 </w:t>
-      </w:r>
-      <w:proofErr w:type="spellStart"/>
-      <w:r>
-        <w:t>fl</w:t>
-      </w:r>
-      <w:proofErr w:type="spellEnd"/>
-      <w:r>
-        <w:t xml:space="preserve"> </w:t>
-      </w:r>
-      <w:proofErr w:type="spellStart"/>
-      <w:r>
-        <w:t>oz</w:t>
-      </w:r>
-      <w:proofErr w:type="spellEnd"/>
-      <w:r>
-        <w:t>"</w:t>
-      </w:r>
-    </w:p>
-    <w:p>
-      <w:pPr>
-        <w:ind w:left="720"/>
-      </w:pPr>
-      <w:r>
-        <w:t xml:space="preserve"> </w:t>
+        <w:t xml:space="preserve">    "item_id": "drinkware_1",</w:t>
+      </w:r>
+    </w:p>
+    <w:p>
+      <w:pPr>
+        <w:ind w:left="720"/>
+      </w:pPr>
+      <w:r>
+        <w:t xml:space="preserve">    "name": "Spring Garden Traveler, 12 fl oz"</w:t>
+      </w:r>
+    </w:p>
+    <w:p>
+      <w:pPr>
+        <w:ind w:left="720"/>
+      </w:pPr>
+      <w:r>
+        <w:t xml:space="preserve"> }</w:t>
+      </w:r>
+    </w:p>
+    <w:p>
+      <w:pPr>
+        <w:ind w:left="720"/>
+      </w:pPr>
+    </w:p>
+    <w:p>
+      <w:pPr>
+        <w:pStyle w:val="ListParagraph"/>
+        <w:numPr>
+          <w:ilvl w:val="0"/>
+          <w:numId w:val="1"/>
+        </w:numPr>
+      </w:pPr>
+      <w:r>
+        <w:t>inventory</w:t>
+      </w:r>
+      <w:r>
+        <w:t xml:space="preserve"> – stores the item stock</w:t>
       </w:r>
       <w:bookmarkStart w:id="0" w:name="_GoBack"/>
       <w:bookmarkEnd w:id="0"/>
-      <w:r>
+    </w:p>
+    <w:p>
+      <w:pPr>
+        <w:autoSpaceDE w:val="0"/>
+        <w:autoSpaceDN w:val="0"/>
+        <w:adjustRightInd w:val="0"/>
+        <w:spacing w:after="0" w:line="240" w:lineRule="auto"/>
+        <w:ind w:left="360" w:firstLine="360"/>
+        <w:rPr>
+          <w:rFonts w:ascii="Lucida Console" w:hAnsi="Lucida Console" w:cs="Lucida Console"/>
+          <w:sz w:val="18"/>
+          <w:szCs w:val="18"/>
+        </w:rPr>
+      </w:pPr>
+      <w:r>
+        <w:rPr>
+          <w:rFonts w:ascii="Lucida Console" w:hAnsi="Lucida Console" w:cs="Lucida Console"/>
+          <w:sz w:val="18"/>
+          <w:szCs w:val="18"/>
+        </w:rPr>
+        <w:t>{</w:t>
+      </w:r>
+    </w:p>
+    <w:p>
+      <w:pPr>
+        <w:autoSpaceDE w:val="0"/>
+        <w:autoSpaceDN w:val="0"/>
+        <w:adjustRightInd w:val="0"/>
+        <w:spacing w:after="0" w:line="240" w:lineRule="auto"/>
+        <w:ind w:left="1080" w:firstLine="360"/>
+        <w:rPr>
+          <w:rFonts w:ascii="Lucida Console" w:hAnsi="Lucida Console" w:cs="Lucida Console"/>
+          <w:sz w:val="18"/>
+          <w:szCs w:val="18"/>
+        </w:rPr>
+      </w:pPr>
+      <w:r>
+        <w:rPr>
+          <w:rFonts w:ascii="Lucida Console" w:hAnsi="Lucida Console" w:cs="Lucida Console"/>
+          <w:sz w:val="18"/>
+          <w:szCs w:val="18"/>
+        </w:rPr>
+        <w:t>"item_id" : "coffee_9",</w:t>
+      </w:r>
+    </w:p>
+    <w:p>
+      <w:pPr>
+        <w:autoSpaceDE w:val="0"/>
+        <w:autoSpaceDN w:val="0"/>
+        <w:adjustRightInd w:val="0"/>
+        <w:spacing w:after="0" w:line="240" w:lineRule="auto"/>
+        <w:ind w:left="720" w:firstLine="720"/>
+        <w:rPr>
+          <w:rFonts w:ascii="Lucida Console" w:hAnsi="Lucida Console" w:cs="Lucida Console"/>
+          <w:sz w:val="18"/>
+          <w:szCs w:val="18"/>
+        </w:rPr>
+      </w:pPr>
+      <w:r>
+        <w:rPr>
+          <w:rFonts w:ascii="Lucida Console" w:hAnsi="Lucida Console" w:cs="Lucida Console"/>
+          <w:sz w:val="18"/>
+          <w:szCs w:val="18"/>
+        </w:rPr>
+        <w:t xml:space="preserve">"stock" : </w:t>
+      </w:r>
+      <w:r>
+        <w:rPr>
+          <w:rFonts w:ascii="Lucida Console" w:hAnsi="Lucida Console" w:cs="Lucida Console"/>
+          <w:sz w:val="18"/>
+          <w:szCs w:val="18"/>
+        </w:rPr>
+        <w:t>7</w:t>
+      </w:r>
+    </w:p>
+    <w:p>
+      <w:pPr>
+        <w:ind w:left="360" w:firstLine="360"/>
+      </w:pPr>
+      <w:r>
+        <w:rPr>
+          <w:rFonts w:ascii="Lucida Console" w:hAnsi="Lucida Console" w:cs="Lucida Console"/>
+          <w:sz w:val="18"/>
+          <w:szCs w:val="18"/>
+        </w:rPr>
+        <w:t>}</w:t>
+      </w:r>
+    </w:p>
+    <w:p>
+      <w:pPr>
+        <w:ind w:left="360" w:firstLine="360"/>
+      </w:pPr>
+    </w:p>
+    <w:p>
+      <w:pPr>
+        <w:pStyle w:val="ListParagraph"/>
+        <w:numPr>
+          <w:ilvl w:val="0"/>
+          <w:numId w:val="1"/>
+        </w:numPr>
+      </w:pPr>
+      <w:r>
+        <w:t>cart – stores the user cart</w:t>
+      </w:r>
+    </w:p>
+    <w:p>
+      <w:pPr>
+        <w:autoSpaceDE w:val="0"/>
+        <w:autoSpaceDN w:val="0"/>
+        <w:adjustRightInd w:val="0"/>
+        <w:spacing w:after="0" w:line="240" w:lineRule="auto"/>
+        <w:ind w:left="360" w:firstLine="360"/>
+        <w:rPr>
+          <w:rFonts w:ascii="Lucida Console" w:hAnsi="Lucida Console" w:cs="Lucida Console"/>
+          <w:sz w:val="18"/>
+          <w:szCs w:val="18"/>
+        </w:rPr>
+      </w:pPr>
+      <w:r>
+        <w:rPr>
+          <w:rFonts w:ascii="Lucida Console" w:hAnsi="Lucida Console" w:cs="Lucida Console"/>
+          <w:sz w:val="18"/>
+          <w:szCs w:val="18"/>
+        </w:rPr>
+        <w:t>{</w:t>
+      </w:r>
+    </w:p>
+    <w:p>
+      <w:pPr>
+        <w:autoSpaceDE w:val="0"/>
+        <w:autoSpaceDN w:val="0"/>
+        <w:adjustRightInd w:val="0"/>
+        <w:spacing w:after="0" w:line="240" w:lineRule="auto"/>
+        <w:ind w:left="360"/>
+        <w:rPr>
+          <w:rFonts w:ascii="Lucida Console" w:hAnsi="Lucida Console" w:cs="Lucida Console"/>
+          <w:sz w:val="18"/>
+          <w:szCs w:val="18"/>
+        </w:rPr>
+      </w:pPr>
+      <w:r>
+        <w:rPr>
+          <w:rFonts w:ascii="Lucida Console" w:hAnsi="Lucida Console" w:cs="Lucida Console"/>
+          <w:sz w:val="18"/>
+          <w:szCs w:val="18"/>
+        </w:rPr>
+        <w:t xml:space="preserve">        "userid" : "kuser@gmail.com",</w:t>
+      </w:r>
+    </w:p>
+    <w:p>
+      <w:pPr>
+        <w:autoSpaceDE w:val="0"/>
+        <w:autoSpaceDN w:val="0"/>
+        <w:adjustRightInd w:val="0"/>
+        <w:spacing w:after="0" w:line="240" w:lineRule="auto"/>
+        <w:ind w:left="360"/>
+        <w:rPr>
+          <w:rFonts w:ascii="Lucida Console" w:hAnsi="Lucida Console" w:cs="Lucida Console"/>
+          <w:sz w:val="18"/>
+          <w:szCs w:val="18"/>
+        </w:rPr>
+      </w:pPr>
+      <w:r>
+        <w:rPr>
+          <w:rFonts w:ascii="Lucida Console" w:hAnsi="Lucida Console" w:cs="Lucida Console"/>
+          <w:sz w:val="18"/>
+          <w:szCs w:val="18"/>
+        </w:rPr>
+        <w:t xml:space="preserve">        "item_ids" : [</w:t>
+      </w:r>
+    </w:p>
+    <w:p>
+      <w:pPr>
+        <w:autoSpaceDE w:val="0"/>
+        <w:autoSpaceDN w:val="0"/>
+        <w:adjustRightInd w:val="0"/>
+        <w:spacing w:after="0" w:line="240" w:lineRule="auto"/>
+        <w:ind w:left="360"/>
+        <w:rPr>
+          <w:rFonts w:ascii="Lucida Console" w:hAnsi="Lucida Console" w:cs="Lucida Console"/>
+          <w:sz w:val="18"/>
+          <w:szCs w:val="18"/>
+        </w:rPr>
+      </w:pPr>
+      <w:r>
+        <w:rPr>
+          <w:rFonts w:ascii="Lucida Console" w:hAnsi="Lucida Console" w:cs="Lucida Console"/>
+          <w:sz w:val="18"/>
+          <w:szCs w:val="18"/>
+        </w:rPr>
+        <w:t xml:space="preserve">                "</w:t>
+      </w:r>
+      <w:r>
+        <w:rPr>
+          <w:rFonts w:ascii="Lucida Console" w:hAnsi="Lucida Console" w:cs="Lucida Console"/>
+          <w:sz w:val="18"/>
+          <w:szCs w:val="18"/>
+        </w:rPr>
+        <w:t>coffee_15</w:t>
+      </w:r>
+      <w:r>
+        <w:rPr>
+          <w:rFonts w:ascii="Lucida Console" w:hAnsi="Lucida Console" w:cs="Lucida Console"/>
+          <w:sz w:val="18"/>
+          <w:szCs w:val="18"/>
+        </w:rPr>
+        <w:t>",</w:t>
+      </w:r>
+    </w:p>
+    <w:p>
+      <w:pPr>
+        <w:autoSpaceDE w:val="0"/>
+        <w:autoSpaceDN w:val="0"/>
+        <w:adjustRightInd w:val="0"/>
+        <w:spacing w:after="0" w:line="240" w:lineRule="auto"/>
+        <w:ind w:left="360"/>
+        <w:rPr>
+          <w:rFonts w:ascii="Lucida Console" w:hAnsi="Lucida Console" w:cs="Lucida Console"/>
+          <w:sz w:val="18"/>
+          <w:szCs w:val="18"/>
+        </w:rPr>
+      </w:pPr>
+      <w:r>
+        <w:rPr>
+          <w:rFonts w:ascii="Lucida Console" w:hAnsi="Lucida Console" w:cs="Lucida Console"/>
+          <w:sz w:val="18"/>
+          <w:szCs w:val="18"/>
+        </w:rPr>
+        <w:t xml:space="preserve">                "tea_13"</w:t>
+      </w:r>
+    </w:p>
+    <w:p>
+      <w:pPr>
+        <w:autoSpaceDE w:val="0"/>
+        <w:autoSpaceDN w:val="0"/>
+        <w:adjustRightInd w:val="0"/>
+        <w:spacing w:after="0" w:line="240" w:lineRule="auto"/>
+        <w:ind w:left="360"/>
+        <w:rPr>
+          <w:rFonts w:ascii="Lucida Console" w:hAnsi="Lucida Console" w:cs="Lucida Console"/>
+          <w:sz w:val="18"/>
+          <w:szCs w:val="18"/>
+        </w:rPr>
+      </w:pPr>
+      <w:r>
+        <w:rPr>
+          <w:rFonts w:ascii="Lucida Console" w:hAnsi="Lucida Console" w:cs="Lucida Console"/>
+          <w:sz w:val="18"/>
+          <w:szCs w:val="18"/>
+        </w:rPr>
+        <w:t xml:space="preserve">        ]</w:t>
+      </w:r>
+    </w:p>
+    <w:p>
+      <w:pPr>
+        <w:ind w:left="360" w:firstLine="360"/>
+      </w:pPr>
+      <w:r>
+        <w:rPr>
+          <w:rFonts w:ascii="Lucida Console" w:hAnsi="Lucida Console" w:cs="Lucida Console"/>
+          <w:sz w:val="18"/>
+          <w:szCs w:val="18"/>
+        </w:rPr>
         <w:t>}</w:t>
       </w:r>
     </w:p>
@@ -457,7 +626,7 @@
   <w:abstractNum w:abstractNumId="0" w15:restartNumberingAfterBreak="0">
     <w:nsid w:val="05327395"/>
     <w:multiLevelType w:val="hybridMultilevel"/>
-    <w:tmpl w:val="E7A2EF9A"/>
+    <w:tmpl w:val="DF789BEC"/>
     <w:lvl w:ilvl="0" w:tplc="0409000F">
       <w:start w:val="1"/>
       <w:numFmt w:val="decimal"/>
@@ -540,8 +709,97 @@
       </w:pPr>
     </w:lvl>
   </w:abstractNum>
+  <w:abstractNum w:abstractNumId="1" w15:restartNumberingAfterBreak="0">
+    <w:nsid w:val="37EA3D09"/>
+    <w:multiLevelType w:val="hybridMultilevel"/>
+    <w:tmpl w:val="E7A2EF9A"/>
+    <w:lvl w:ilvl="0" w:tplc="0409000F">
+      <w:start w:val="1"/>
+      <w:numFmt w:val="decimal"/>
+      <w:lvlText w:val="%1."/>
+      <w:lvlJc w:val="left"/>
+      <w:pPr>
+        <w:ind w:left="720" w:hanging="360"/>
+      </w:pPr>
+    </w:lvl>
+    <w:lvl w:ilvl="1" w:tplc="04090019">
+      <w:start w:val="1"/>
+      <w:numFmt w:val="lowerLetter"/>
+      <w:lvlText w:val="%2."/>
+      <w:lvlJc w:val="left"/>
+      <w:pPr>
+        <w:ind w:left="1440" w:hanging="360"/>
+      </w:pPr>
+    </w:lvl>
+    <w:lvl w:ilvl="2" w:tplc="0409001B" w:tentative="1">
+      <w:start w:val="1"/>
+      <w:numFmt w:val="lowerRoman"/>
+      <w:lvlText w:val="%3."/>
+      <w:lvlJc w:val="right"/>
+      <w:pPr>
+        <w:ind w:left="2160" w:hanging="180"/>
+      </w:pPr>
+    </w:lvl>
+    <w:lvl w:ilvl="3" w:tplc="0409000F" w:tentative="1">
+      <w:start w:val="1"/>
+      <w:numFmt w:val="decimal"/>
+      <w:lvlText w:val="%4."/>
+      <w:lvlJc w:val="left"/>
+      <w:pPr>
+        <w:ind w:left="2880" w:hanging="360"/>
+      </w:pPr>
+    </w:lvl>
+    <w:lvl w:ilvl="4" w:tplc="04090019" w:tentative="1">
+      <w:start w:val="1"/>
+      <w:numFmt w:val="lowerLetter"/>
+      <w:lvlText w:val="%5."/>
+      <w:lvlJc w:val="left"/>
+      <w:pPr>
+        <w:ind w:left="3600" w:hanging="360"/>
+      </w:pPr>
+    </w:lvl>
+    <w:lvl w:ilvl="5" w:tplc="0409001B" w:tentative="1">
+      <w:start w:val="1"/>
+      <w:numFmt w:val="lowerRoman"/>
+      <w:lvlText w:val="%6."/>
+      <w:lvlJc w:val="right"/>
+      <w:pPr>
+        <w:ind w:left="4320" w:hanging="180"/>
+      </w:pPr>
+    </w:lvl>
+    <w:lvl w:ilvl="6" w:tplc="0409000F" w:tentative="1">
+      <w:start w:val="1"/>
+      <w:numFmt w:val="decimal"/>
+      <w:lvlText w:val="%7."/>
+      <w:lvlJc w:val="left"/>
+      <w:pPr>
+        <w:ind w:left="5040" w:hanging="360"/>
+      </w:pPr>
+    </w:lvl>
+    <w:lvl w:ilvl="7" w:tplc="04090019" w:tentative="1">
+      <w:start w:val="1"/>
+      <w:numFmt w:val="lowerLetter"/>
+      <w:lvlText w:val="%8."/>
+      <w:lvlJc w:val="left"/>
+      <w:pPr>
+        <w:ind w:left="5760" w:hanging="360"/>
+      </w:pPr>
+    </w:lvl>
+    <w:lvl w:ilvl="8" w:tplc="0409001B" w:tentative="1">
+      <w:start w:val="1"/>
+      <w:numFmt w:val="lowerRoman"/>
+      <w:lvlText w:val="%9."/>
+      <w:lvlJc w:val="right"/>
+      <w:pPr>
+        <w:ind w:left="6480" w:hanging="180"/>
+      </w:pPr>
+    </w:lvl>
+  </w:abstractNum>
   <w:num w:numId="1">
     <w:abstractNumId w:val="0"/>
+  </w:num>
+  <w:num w:numId="2">
+    <w:abstractNumId w:val="1"/>
   </w:num>
 </w:numbering>
 </file>

</xml_diff>